<commit_message>
Proyecto Final Links Update.
</commit_message>
<xml_diff>
--- a/Proyecto Final/Proyecto Final.docx
+++ b/Proyecto Final/Proyecto Final.docx
@@ -7389,14 +7389,17 @@
       <w:bookmarkEnd w:id="43"/>
     </w:p>
     <w:p>
-      <w:r>
-        <w:t xml:space="preserve">Éste algoritmo se llevó a cabo con rapidez, puesto que el </w:t>
-      </w:r>
       <w:proofErr w:type="gramStart"/>
       <w:r>
-        <w:t>entrenamiento  y</w:t>
+        <w:t>Éste</w:t>
       </w:r>
       <w:proofErr w:type="gramEnd"/>
+      <w:r>
+        <w:t xml:space="preserve"> algoritmo se llevó a cabo con rapidez, puesto que el </w:t>
+      </w:r>
+      <w:r>
+        <w:t>entrenamiento y</w:t>
+      </w:r>
       <w:r>
         <w:t xml:space="preserve"> evaluación del modelo llevó a cerca de 12 segundos. El desempeño del modelo no fue el deseado, puesto que éste presenta problemas de sobreajuste y por ende presenta buen desempeño en el set de entrenamiento (77%) y un mal desempeño en el set de prueba (28%)</w:t>
       </w:r>

</xml_diff>